<commit_message>
Add new version of code from Wisekey
</commit_message>
<xml_diff>
--- a/README.docx
+++ b/README.docx
@@ -124,10 +124,7 @@
         <w:t xml:space="preserve">In your development machine, </w:t>
       </w:r>
       <w:r>
-        <w:t>p</w:t>
-      </w:r>
-      <w:r>
-        <w:t xml:space="preserve">ut </w:t>
+        <w:t xml:space="preserve">put </w:t>
       </w:r>
       <w:proofErr w:type="spellStart"/>
       <w:r>
@@ -135,13 +132,7 @@
       </w:r>
       <w:proofErr w:type="spellEnd"/>
       <w:r>
-        <w:t xml:space="preserve"> Demo Root (</w:t>
-      </w:r>
-      <w:r>
-        <w:t>cert/</w:t>
-      </w:r>
-      <w:r>
-        <w:t>wisekey_root.crt) in the Trusted Root Store:</w:t>
+        <w:t xml:space="preserve"> Demo Root (cert/wisekey_root.crt) in the Trusted Root Store:</w:t>
       </w:r>
     </w:p>
     <w:p>
@@ -224,13 +215,7 @@
       </w:r>
       <w:proofErr w:type="spellEnd"/>
       <w:r>
-        <w:t xml:space="preserve"> CA (</w:t>
-      </w:r>
-      <w:r>
-        <w:t>cert/</w:t>
-      </w:r>
-      <w:r>
-        <w:t>wisekey_ca.crt) in the CA Store:</w:t>
+        <w:t xml:space="preserve"> CA (cert/wisekey_ca.crt) in the CA Store:</w:t>
       </w:r>
     </w:p>
     <w:p>
@@ -603,8 +588,163 @@
       <w:pPr>
         <w:ind w:left="360"/>
       </w:pPr>
+    </w:p>
+    <w:p>
+      <w:pPr>
+        <w:rPr>
+          <w:noProof/>
+        </w:rPr>
+      </w:pPr>
+      <w:r>
+        <w:rPr>
+          <w:noProof/>
+        </w:rPr>
+        <w:t xml:space="preserve">For </w:t>
+      </w:r>
+      <w:proofErr w:type="spellStart"/>
+      <w:r>
+        <w:rPr>
+          <w:noProof/>
+        </w:rPr>
+        <w:t>NETCore</w:t>
+      </w:r>
+      <w:proofErr w:type="spellEnd"/>
+      <w:r>
+        <w:rPr>
+          <w:noProof/>
+        </w:rPr>
+        <w:t xml:space="preserve"> Development</w:t>
+      </w:r>
+    </w:p>
+    <w:p>
+      <w:pPr>
+        <w:pStyle w:val="ListParagraph"/>
+        <w:numPr>
+          <w:ilvl w:val="0"/>
+          <w:numId w:val="3"/>
+        </w:numPr>
+      </w:pPr>
+      <w:r>
+        <w:t>The setting of the project is as follows:</w:t>
+      </w:r>
+    </w:p>
+    <w:p>
+      <w:pPr>
+        <w:ind w:left="360" w:firstLine="360"/>
+      </w:pPr>
+      <w:r>
+        <w:rPr>
+          <w:noProof/>
+        </w:rPr>
+        <w:drawing>
+          <wp:inline distT="0" distB="0" distL="0" distR="0" wp14:anchorId="5A4BF676" wp14:editId="04C2DEAC">
+            <wp:extent cx="5943600" cy="3615690"/>
+            <wp:effectExtent l="0" t="0" r="0" b="3810"/>
+            <wp:docPr id="6" name="Picture 6"/>
+            <wp:cNvGraphicFramePr>
+              <a:graphicFrameLocks xmlns:a="http://schemas.openxmlformats.org/drawingml/2006/main" noChangeAspect="1"/>
+            </wp:cNvGraphicFramePr>
+            <a:graphic xmlns:a="http://schemas.openxmlformats.org/drawingml/2006/main">
+              <a:graphicData uri="http://schemas.openxmlformats.org/drawingml/2006/picture">
+                <pic:pic xmlns:pic="http://schemas.openxmlformats.org/drawingml/2006/picture">
+                  <pic:nvPicPr>
+                    <pic:cNvPr id="1" name=""/>
+                    <pic:cNvPicPr/>
+                  </pic:nvPicPr>
+                  <pic:blipFill>
+                    <a:blip r:embed="rId11"/>
+                    <a:stretch>
+                      <a:fillRect/>
+                    </a:stretch>
+                  </pic:blipFill>
+                  <pic:spPr>
+                    <a:xfrm>
+                      <a:off x="0" y="0"/>
+                      <a:ext cx="5943600" cy="3615690"/>
+                    </a:xfrm>
+                    <a:prstGeom prst="rect">
+                      <a:avLst/>
+                    </a:prstGeom>
+                  </pic:spPr>
+                </pic:pic>
+              </a:graphicData>
+            </a:graphic>
+          </wp:inline>
+        </w:drawing>
+      </w:r>
+    </w:p>
+    <w:p>
+      <w:pPr>
+        <w:pStyle w:val="ListParagraph"/>
+        <w:numPr>
+          <w:ilvl w:val="0"/>
+          <w:numId w:val="3"/>
+        </w:numPr>
+      </w:pPr>
+      <w:r>
+        <w:t>And in IIS</w:t>
+      </w:r>
+    </w:p>
+    <w:p>
+      <w:pPr>
+        <w:ind w:left="360" w:firstLine="360"/>
+      </w:pPr>
       <w:bookmarkStart w:id="0" w:name="_GoBack"/>
       <w:bookmarkEnd w:id="0"/>
+      <w:r>
+        <w:rPr>
+          <w:noProof/>
+        </w:rPr>
+        <w:lastRenderedPageBreak/>
+        <w:drawing>
+          <wp:inline distT="0" distB="0" distL="0" distR="0" wp14:anchorId="2269382B" wp14:editId="336C77F8">
+            <wp:extent cx="5941060" cy="2621280"/>
+            <wp:effectExtent l="0" t="0" r="2540" b="7620"/>
+            <wp:docPr id="8" name="Picture 8"/>
+            <wp:cNvGraphicFramePr>
+              <a:graphicFrameLocks xmlns:a="http://schemas.openxmlformats.org/drawingml/2006/main" noChangeAspect="1"/>
+            </wp:cNvGraphicFramePr>
+            <a:graphic xmlns:a="http://schemas.openxmlformats.org/drawingml/2006/main">
+              <a:graphicData uri="http://schemas.openxmlformats.org/drawingml/2006/picture">
+                <pic:pic xmlns:pic="http://schemas.openxmlformats.org/drawingml/2006/picture">
+                  <pic:nvPicPr>
+                    <pic:cNvPr id="0" name="Picture 2"/>
+                    <pic:cNvPicPr>
+                      <a:picLocks noChangeAspect="1" noChangeArrowheads="1"/>
+                    </pic:cNvPicPr>
+                  </pic:nvPicPr>
+                  <pic:blipFill>
+                    <a:blip r:embed="rId12">
+                      <a:extLst>
+                        <a:ext uri="{28A0092B-C50C-407E-A947-70E740481C1C}">
+                          <a14:useLocalDpi xmlns:a14="http://schemas.microsoft.com/office/drawing/2010/main" val="0"/>
+                        </a:ext>
+                      </a:extLst>
+                    </a:blip>
+                    <a:srcRect/>
+                    <a:stretch>
+                      <a:fillRect/>
+                    </a:stretch>
+                  </pic:blipFill>
+                  <pic:spPr bwMode="auto">
+                    <a:xfrm>
+                      <a:off x="0" y="0"/>
+                      <a:ext cx="5941060" cy="2621280"/>
+                    </a:xfrm>
+                    <a:prstGeom prst="rect">
+                      <a:avLst/>
+                    </a:prstGeom>
+                    <a:noFill/>
+                    <a:ln>
+                      <a:noFill/>
+                    </a:ln>
+                  </pic:spPr>
+                </pic:pic>
+              </a:graphicData>
+            </a:graphic>
+          </wp:inline>
+        </w:drawing>
+      </w:r>
     </w:p>
     <w:sectPr>
       <w:pgSz w:w="12240" w:h="15840"/>
@@ -619,6 +759,95 @@
 <file path=word/numbering.xml><?xml version="1.0" encoding="utf-8"?>
 <w:numbering xmlns:wpc="http://schemas.microsoft.com/office/word/2010/wordprocessingCanvas" xmlns:cx="http://schemas.microsoft.com/office/drawing/2014/chartex" xmlns:cx1="http://schemas.microsoft.com/office/drawing/2015/9/8/chartex" xmlns:cx2="http://schemas.microsoft.com/office/drawing/2015/10/21/chartex" xmlns:cx3="http://schemas.microsoft.com/office/drawing/2016/5/9/chartex" xmlns:cx4="http://schemas.microsoft.com/office/drawing/2016/5/10/chartex" xmlns:cx5="http://schemas.microsoft.com/office/drawing/2016/5/11/chartex" xmlns:cx6="http://schemas.microsoft.com/office/drawing/2016/5/12/chartex" xmlns:cx7="http://schemas.microsoft.com/office/drawing/2016/5/13/chartex" xmlns:cx8="http://schemas.microsoft.com/office/drawing/2016/5/14/chartex" xmlns:mc="http://schemas.openxmlformats.org/markup-compatibility/2006" xmlns:aink="http://schemas.microsoft.com/office/drawing/2016/ink" xmlns:am3d="http://schemas.microsoft.com/office/drawing/2017/model3d" xmlns:o="urn:schemas-microsoft-com:office:office" xmlns:r="http://schemas.openxmlformats.org/officeDocument/2006/relationships" xmlns:m="http://schemas.openxmlformats.org/officeDocument/2006/math" xmlns:v="urn:schemas-microsoft-com:vml" xmlns:wp14="http://schemas.microsoft.com/office/word/2010/wordprocessingDrawing" xmlns:wp="http://schemas.openxmlformats.org/drawingml/2006/wordprocessingDrawing" xmlns:w10="urn:schemas-microsoft-com:office:word" xmlns:w="http://schemas.openxmlformats.org/wordprocessingml/2006/main" xmlns:w14="http://schemas.microsoft.com/office/word/2010/wordml" xmlns:w15="http://schemas.microsoft.com/office/word/2012/wordml" xmlns:w16cex="http://schemas.microsoft.com/office/word/2018/wordml/cex" xmlns:w16cid="http://schemas.microsoft.com/office/word/2016/wordml/cid" xmlns:w16="http://schemas.microsoft.com/office/word/2018/wordml" xmlns:w16se="http://schemas.microsoft.com/office/word/2015/wordml/symex" xmlns:wpg="http://schemas.microsoft.com/office/word/2010/wordprocessingGroup" xmlns:wpi="http://schemas.microsoft.com/office/word/2010/wordprocessingInk" xmlns:wne="http://schemas.microsoft.com/office/word/2006/wordml" xmlns:wps="http://schemas.microsoft.com/office/word/2010/wordprocessingShape" mc:Ignorable="w14 w15 w16se w16cid w16 w16cex wp14">
   <w:abstractNum w:abstractNumId="0" w15:restartNumberingAfterBreak="0">
+    <w:nsid w:val="26C74864"/>
+    <w:multiLevelType w:val="hybridMultilevel"/>
+    <w:tmpl w:val="8BA47D80"/>
+    <w:lvl w:ilvl="0" w:tplc="04090019">
+      <w:start w:val="1"/>
+      <w:numFmt w:val="lowerLetter"/>
+      <w:lvlText w:val="%1."/>
+      <w:lvlJc w:val="left"/>
+      <w:pPr>
+        <w:ind w:left="720" w:hanging="360"/>
+      </w:pPr>
+      <w:rPr>
+        <w:rFonts w:hint="default"/>
+      </w:rPr>
+    </w:lvl>
+    <w:lvl w:ilvl="1" w:tplc="04090019" w:tentative="1">
+      <w:start w:val="1"/>
+      <w:numFmt w:val="lowerLetter"/>
+      <w:lvlText w:val="%2."/>
+      <w:lvlJc w:val="left"/>
+      <w:pPr>
+        <w:ind w:left="1440" w:hanging="360"/>
+      </w:pPr>
+    </w:lvl>
+    <w:lvl w:ilvl="2" w:tplc="0409001B" w:tentative="1">
+      <w:start w:val="1"/>
+      <w:numFmt w:val="lowerRoman"/>
+      <w:lvlText w:val="%3."/>
+      <w:lvlJc w:val="right"/>
+      <w:pPr>
+        <w:ind w:left="2160" w:hanging="180"/>
+      </w:pPr>
+    </w:lvl>
+    <w:lvl w:ilvl="3" w:tplc="0409000F" w:tentative="1">
+      <w:start w:val="1"/>
+      <w:numFmt w:val="decimal"/>
+      <w:lvlText w:val="%4."/>
+      <w:lvlJc w:val="left"/>
+      <w:pPr>
+        <w:ind w:left="2880" w:hanging="360"/>
+      </w:pPr>
+    </w:lvl>
+    <w:lvl w:ilvl="4" w:tplc="04090019" w:tentative="1">
+      <w:start w:val="1"/>
+      <w:numFmt w:val="lowerLetter"/>
+      <w:lvlText w:val="%5."/>
+      <w:lvlJc w:val="left"/>
+      <w:pPr>
+        <w:ind w:left="3600" w:hanging="360"/>
+      </w:pPr>
+    </w:lvl>
+    <w:lvl w:ilvl="5" w:tplc="0409001B" w:tentative="1">
+      <w:start w:val="1"/>
+      <w:numFmt w:val="lowerRoman"/>
+      <w:lvlText w:val="%6."/>
+      <w:lvlJc w:val="right"/>
+      <w:pPr>
+        <w:ind w:left="4320" w:hanging="180"/>
+      </w:pPr>
+    </w:lvl>
+    <w:lvl w:ilvl="6" w:tplc="0409000F" w:tentative="1">
+      <w:start w:val="1"/>
+      <w:numFmt w:val="decimal"/>
+      <w:lvlText w:val="%7."/>
+      <w:lvlJc w:val="left"/>
+      <w:pPr>
+        <w:ind w:left="5040" w:hanging="360"/>
+      </w:pPr>
+    </w:lvl>
+    <w:lvl w:ilvl="7" w:tplc="04090019" w:tentative="1">
+      <w:start w:val="1"/>
+      <w:numFmt w:val="lowerLetter"/>
+      <w:lvlText w:val="%8."/>
+      <w:lvlJc w:val="left"/>
+      <w:pPr>
+        <w:ind w:left="5760" w:hanging="360"/>
+      </w:pPr>
+    </w:lvl>
+    <w:lvl w:ilvl="8" w:tplc="0409001B" w:tentative="1">
+      <w:start w:val="1"/>
+      <w:numFmt w:val="lowerRoman"/>
+      <w:lvlText w:val="%9."/>
+      <w:lvlJc w:val="right"/>
+      <w:pPr>
+        <w:ind w:left="6480" w:hanging="180"/>
+      </w:pPr>
+    </w:lvl>
+  </w:abstractNum>
+  <w:abstractNum w:abstractNumId="1" w15:restartNumberingAfterBreak="0">
     <w:nsid w:val="77E73A2F"/>
     <w:multiLevelType w:val="hybridMultilevel"/>
     <w:tmpl w:val="7DB2BAFA"/>
@@ -707,7 +936,7 @@
       </w:pPr>
     </w:lvl>
   </w:abstractNum>
-  <w:abstractNum w:abstractNumId="1" w15:restartNumberingAfterBreak="0">
+  <w:abstractNum w:abstractNumId="2" w15:restartNumberingAfterBreak="0">
     <w:nsid w:val="7EC17435"/>
     <w:multiLevelType w:val="hybridMultilevel"/>
     <w:tmpl w:val="F1CE2908"/>
@@ -797,9 +1026,12 @@
     </w:lvl>
   </w:abstractNum>
   <w:num w:numId="1">
+    <w:abstractNumId w:val="2"/>
+  </w:num>
+  <w:num w:numId="2">
     <w:abstractNumId w:val="1"/>
   </w:num>
-  <w:num w:numId="2">
+  <w:num w:numId="3">
     <w:abstractNumId w:val="0"/>
   </w:num>
 </w:numbering>
@@ -928,6 +1160,7 @@
     <w:lsdException w:name="HTML Sample" w:semiHidden="1" w:unhideWhenUsed="1"/>
     <w:lsdException w:name="HTML Typewriter" w:semiHidden="1" w:unhideWhenUsed="1"/>
     <w:lsdException w:name="HTML Variable" w:semiHidden="1" w:unhideWhenUsed="1"/>
+    <w:lsdException w:name="Normal Table" w:semiHidden="1" w:unhideWhenUsed="1"/>
     <w:lsdException w:name="annotation subject" w:semiHidden="1" w:unhideWhenUsed="1"/>
     <w:lsdException w:name="No List" w:semiHidden="1" w:unhideWhenUsed="1"/>
     <w:lsdException w:name="Outline List 1" w:semiHidden="1" w:unhideWhenUsed="1"/>
@@ -974,8 +1207,10 @@
     <w:lsdException w:name="Table Subtle 2" w:semiHidden="1" w:unhideWhenUsed="1"/>
     <w:lsdException w:name="Table Web 1" w:semiHidden="1" w:unhideWhenUsed="1"/>
     <w:lsdException w:name="Table Web 2" w:semiHidden="1" w:unhideWhenUsed="1"/>
+    <w:lsdException w:name="Table Web 3" w:semiHidden="1" w:unhideWhenUsed="1"/>
     <w:lsdException w:name="Balloon Text" w:semiHidden="1" w:unhideWhenUsed="1"/>
     <w:lsdException w:name="Table Grid" w:uiPriority="39"/>
+    <w:lsdException w:name="Table Theme" w:semiHidden="1" w:unhideWhenUsed="1"/>
     <w:lsdException w:name="Placeholder Text" w:semiHidden="1"/>
     <w:lsdException w:name="No Spacing" w:uiPriority="1" w:qFormat="1"/>
     <w:lsdException w:name="Light Shading" w:uiPriority="60"/>

</xml_diff>